<commit_message>
work on data analysis
did some research on linear regression and started some actual work on data analysis
</commit_message>
<xml_diff>
--- a/Other/Bibliography.docx
+++ b/Other/Bibliography.docx
@@ -92,15 +92,7 @@
         <w:rPr>
           <w:rStyle w:val="Hyperlink"/>
         </w:rPr>
-        <w:t>https://www.metacritic.com/about-metasc</w:t>
-      </w:r>
-      <w:bookmarkStart w:id="1" w:name="_GoBack"/>
-      <w:bookmarkEnd w:id="1"/>
-      <w:r>
-        <w:rPr>
-          <w:rStyle w:val="Hyperlink"/>
-        </w:rPr>
-        <w:t>ores</w:t>
+        <w:t>https://www.metacritic.com/about-metascores</w:t>
       </w:r>
       <w:r>
         <w:rPr>
@@ -121,7 +113,7 @@
       <w:r>
         <w:t xml:space="preserve">FAQ - </w:t>
       </w:r>
-      <w:bookmarkStart w:id="2" w:name="_Hlk533007566"/>
+      <w:bookmarkStart w:id="1" w:name="_Hlk533007566"/>
       <w:r>
         <w:rPr>
           <w:rStyle w:val="Hyperlink"/>
@@ -132,13 +124,7 @@
         <w:rPr>
           <w:rStyle w:val="Hyperlink"/>
         </w:rPr>
-        <w:instrText xml:space="preserve"> HYPERLINK "http</w:instrText>
-      </w:r>
-      <w:r>
-        <w:rPr>
-          <w:rStyle w:val="Hyperlink"/>
-        </w:rPr>
-        <w:instrText xml:space="preserve">s://www.metacritic.com/faq" \l "item18" </w:instrText>
+        <w:instrText xml:space="preserve"> HYPERLINK "https://www.metacritic.com/faq" \l "item18" </w:instrText>
       </w:r>
       <w:r>
         <w:rPr>
@@ -158,7 +144,7 @@
         </w:rPr>
         <w:fldChar w:fldCharType="end"/>
       </w:r>
-      <w:bookmarkEnd w:id="2"/>
+      <w:bookmarkEnd w:id="1"/>
     </w:p>
     <w:p>
       <w:pPr>
@@ -181,7 +167,7 @@
           <w:numId w:val="1"/>
         </w:numPr>
       </w:pPr>
-      <w:bookmarkStart w:id="3" w:name="_Hlk532997131"/>
+      <w:bookmarkStart w:id="2" w:name="_Hlk532997131"/>
       <w:r>
         <w:t>“Steam – What’s your Game?” (</w:t>
       </w:r>
@@ -200,8 +186,8 @@
           <w:numId w:val="1"/>
         </w:numPr>
       </w:pPr>
-      <w:bookmarkStart w:id="4" w:name="_Hlk532997955"/>
-      <w:bookmarkEnd w:id="3"/>
+      <w:bookmarkStart w:id="3" w:name="_Hlk532997955"/>
+      <w:bookmarkEnd w:id="2"/>
       <w:r>
         <w:rPr>
           <w:rStyle w:val="Hyperlink"/>
@@ -241,8 +227,8 @@
           <w:numId w:val="1"/>
         </w:numPr>
       </w:pPr>
-      <w:bookmarkStart w:id="5" w:name="_Hlk532999193"/>
-      <w:bookmarkEnd w:id="4"/>
+      <w:bookmarkStart w:id="4" w:name="_Hlk532999193"/>
+      <w:bookmarkEnd w:id="3"/>
       <w:r>
         <w:rPr>
           <w:rStyle w:val="Hyperlink"/>
@@ -273,9 +259,14 @@
           <w:ilvl w:val="0"/>
           <w:numId w:val="1"/>
         </w:numPr>
-      </w:pPr>
-      <w:bookmarkStart w:id="6" w:name="_Hlk532999817"/>
-      <w:bookmarkEnd w:id="5"/>
+        <w:rPr>
+          <w:rStyle w:val="Hyperlink"/>
+          <w:color w:val="auto"/>
+          <w:u w:val="none"/>
+        </w:rPr>
+      </w:pPr>
+      <w:bookmarkStart w:id="5" w:name="_Hlk532999817"/>
+      <w:bookmarkEnd w:id="4"/>
       <w:r>
         <w:rPr>
           <w:rStyle w:val="Hyperlink"/>
@@ -298,8 +289,48 @@
           <w:t>https://venturebeat.com/2017/06/28/using-steam-data-to-tell-you-if-your-game-will-sink-or-swim/</w:t>
         </w:r>
       </w:hyperlink>
+      <w:bookmarkEnd w:id="5"/>
+    </w:p>
+    <w:p>
+      <w:pPr>
+        <w:ind w:left="720"/>
+      </w:pPr>
+      <w:r>
+        <w:t>Read on Regression:</w:t>
+      </w:r>
+    </w:p>
+    <w:p>
+      <w:pPr>
+        <w:pStyle w:val="ListParagraph"/>
+        <w:numPr>
+          <w:ilvl w:val="0"/>
+          <w:numId w:val="1"/>
+        </w:numPr>
+      </w:pPr>
+      <w:hyperlink r:id="rId9" w:history="1">
+        <w:r>
+          <w:rPr>
+            <w:rStyle w:val="Hyperlink"/>
+          </w:rPr>
+          <w:t>http://r-statistics.co/Linear-Regression.html</w:t>
+        </w:r>
+      </w:hyperlink>
+    </w:p>
+    <w:p>
+      <w:pPr>
+        <w:pStyle w:val="ListParagraph"/>
+        <w:numPr>
+          <w:ilvl w:val="0"/>
+          <w:numId w:val="1"/>
+        </w:numPr>
+      </w:pPr>
+      <w:r>
+        <w:t>http://r-statistics.co/Assumptions-of-Linear-Regression.html</w:t>
+      </w:r>
+      <w:bookmarkStart w:id="6" w:name="_GoBack"/>
       <w:bookmarkEnd w:id="6"/>
     </w:p>
+    <w:p/>
     <w:sectPr>
       <w:pgSz w:w="12240" w:h="15840"/>
       <w:pgMar w:top="1440" w:right="1440" w:bottom="1440" w:left="1440" w:header="720" w:footer="720" w:gutter="0"/>
@@ -315,7 +346,7 @@
   <w:abstractNum w:abstractNumId="0" w15:restartNumberingAfterBreak="0">
     <w:nsid w:val="05930919"/>
     <w:multiLevelType w:val="hybridMultilevel"/>
-    <w:tmpl w:val="DCE4C272"/>
+    <w:tmpl w:val="6666DADC"/>
     <w:lvl w:ilvl="0" w:tplc="04090001">
       <w:start w:val="1"/>
       <w:numFmt w:val="bullet"/>

</xml_diff>